<commit_message>
Added more testing , fixed line graph to show 6 hours earlier to prevent errors
</commit_message>
<xml_diff>
--- a/Sprint 1/Retro.docx
+++ b/Sprint 1/Retro.docx
@@ -78,8 +78,6 @@
       <w:r>
         <w:t>People did the work</w:t>
       </w:r>
-      <w:bookmarkStart w:id="0" w:name="_GoBack"/>
-      <w:bookmarkEnd w:id="0"/>
     </w:p>
     <w:p>
       <w:r>
@@ -130,13 +128,8 @@
           <w:numId w:val="2"/>
         </w:numPr>
       </w:pPr>
-      <w:proofErr w:type="gramStart"/>
-      <w:r>
-        <w:t>Siloing of knowledge,</w:t>
-      </w:r>
-      <w:proofErr w:type="gramEnd"/>
-      <w:r>
-        <w:t xml:space="preserve"> make sure everyone understands</w:t>
+      <w:r>
+        <w:t>Siloing of knowledge, make sure everyone understands</w:t>
       </w:r>
     </w:p>
     <w:p>
@@ -159,14 +152,13 @@
         <w:t xml:space="preserve"> set up earlier</w:t>
       </w:r>
     </w:p>
-    <w:p>
-      <w:pPr>
-        <w:pStyle w:val="ListParagraph"/>
-        <w:numPr>
-          <w:ilvl w:val="0"/>
-          <w:numId w:val="2"/>
-        </w:numPr>
-      </w:pPr>
+    <w:p/>
+    <w:p>
+      <w:r>
+        <w:t>We experienced an issue with the API which causes the contributions of multiple people to be counted towards only one person meaning although we have made progress in all planned features for this sprint none of them met the D.O.D. and this issue will need to be fixed as soon as possible during the next sprint.</w:t>
+      </w:r>
+      <w:bookmarkStart w:id="0" w:name="_GoBack"/>
+      <w:bookmarkEnd w:id="0"/>
     </w:p>
     <w:sectPr>
       <w:pgSz w:w="11906" w:h="16838"/>
@@ -538,6 +530,7 @@
     <w:lsdException w:name="HTML Sample" w:semiHidden="1" w:unhideWhenUsed="1"/>
     <w:lsdException w:name="HTML Typewriter" w:semiHidden="1" w:unhideWhenUsed="1"/>
     <w:lsdException w:name="HTML Variable" w:semiHidden="1" w:unhideWhenUsed="1"/>
+    <w:lsdException w:name="Normal Table" w:semiHidden="1" w:unhideWhenUsed="1"/>
     <w:lsdException w:name="annotation subject" w:semiHidden="1" w:unhideWhenUsed="1"/>
     <w:lsdException w:name="No List" w:semiHidden="1" w:unhideWhenUsed="1"/>
     <w:lsdException w:name="Outline List 1" w:semiHidden="1" w:unhideWhenUsed="1"/>
@@ -584,8 +577,10 @@
     <w:lsdException w:name="Table Subtle 2" w:semiHidden="1" w:unhideWhenUsed="1"/>
     <w:lsdException w:name="Table Web 1" w:semiHidden="1" w:unhideWhenUsed="1"/>
     <w:lsdException w:name="Table Web 2" w:semiHidden="1" w:unhideWhenUsed="1"/>
+    <w:lsdException w:name="Table Web 3" w:semiHidden="1" w:unhideWhenUsed="1"/>
     <w:lsdException w:name="Balloon Text" w:semiHidden="1" w:unhideWhenUsed="1"/>
     <w:lsdException w:name="Table Grid" w:uiPriority="39"/>
+    <w:lsdException w:name="Table Theme" w:semiHidden="1" w:unhideWhenUsed="1"/>
     <w:lsdException w:name="Placeholder Text" w:semiHidden="1"/>
     <w:lsdException w:name="No Spacing" w:uiPriority="1" w:qFormat="1"/>
     <w:lsdException w:name="Light Shading" w:uiPriority="60"/>

</xml_diff>